<commit_message>
Added TA location and guest speaker name to syllabus
</commit_message>
<xml_diff>
--- a/Syllabus_Tues_530pm_section_FoB.docx
+++ b/Syllabus_Tues_530pm_section_FoB.docx
@@ -7,7 +7,9 @@
         <w:pStyle w:val="Heading1"/>
       </w:pPr>
       <w:bookmarkStart w:id="0" w:name="brown-school"/>
+      <w:bookmarkStart w:id="1" w:name="_GoBack"/>
       <w:bookmarkEnd w:id="0"/>
+      <w:bookmarkEnd w:id="1"/>
       <w:r>
         <w:t>Brown School</w:t>
       </w:r>
@@ -16,8 +18,8 @@
       <w:pPr>
         <w:pStyle w:val="Heading1"/>
       </w:pPr>
-      <w:bookmarkStart w:id="1" w:name="washington-university-in-st.louis"/>
-      <w:bookmarkEnd w:id="1"/>
+      <w:bookmarkStart w:id="2" w:name="washington-university-in-st.louis"/>
+      <w:bookmarkEnd w:id="2"/>
       <w:r>
         <w:t>Washington University in St. Louis</w:t>
       </w:r>
@@ -26,8 +28,8 @@
       <w:pPr>
         <w:pStyle w:val="Heading1"/>
       </w:pPr>
-      <w:bookmarkStart w:id="2" w:name="fall-2018"/>
-      <w:bookmarkEnd w:id="2"/>
+      <w:bookmarkStart w:id="3" w:name="fall-2018"/>
+      <w:bookmarkEnd w:id="3"/>
       <w:r>
         <w:t>Fall 2018</w:t>
       </w:r>
@@ -36,8 +38,8 @@
       <w:pPr>
         <w:pStyle w:val="Heading2"/>
       </w:pPr>
-      <w:bookmarkStart w:id="3" w:name="foundations-of-public-health-biostatisti"/>
-      <w:bookmarkEnd w:id="3"/>
+      <w:bookmarkStart w:id="4" w:name="foundations-of-public-health-biostatisti"/>
+      <w:bookmarkEnd w:id="4"/>
       <w:r>
         <w:t>Foundations of Public Health: Biostatistics</w:t>
       </w:r>
@@ -46,8 +48,8 @@
       <w:pPr>
         <w:pStyle w:val="Heading2"/>
       </w:pPr>
-      <w:bookmarkStart w:id="4" w:name="s55-mph-5003"/>
-      <w:bookmarkEnd w:id="4"/>
+      <w:bookmarkStart w:id="5" w:name="s55-mph-5003"/>
+      <w:bookmarkEnd w:id="5"/>
       <w:r>
         <w:t>S55 MPH 5003</w:t>
       </w:r>
@@ -56,8 +58,8 @@
       <w:pPr>
         <w:pStyle w:val="Heading5"/>
       </w:pPr>
-      <w:bookmarkStart w:id="5" w:name="credit-hours-3"/>
-      <w:bookmarkEnd w:id="5"/>
+      <w:bookmarkStart w:id="6" w:name="credit-hours-3"/>
+      <w:bookmarkEnd w:id="6"/>
       <w:r>
         <w:rPr>
           <w:b/>
@@ -72,8 +74,8 @@
       <w:pPr>
         <w:pStyle w:val="Heading6"/>
       </w:pPr>
-      <w:bookmarkStart w:id="6" w:name="grade-lg"/>
-      <w:bookmarkEnd w:id="6"/>
+      <w:bookmarkStart w:id="7" w:name="grade-lg"/>
+      <w:bookmarkEnd w:id="7"/>
       <w:r>
         <w:rPr>
           <w:b/>
@@ -88,8 +90,8 @@
       <w:pPr>
         <w:pStyle w:val="Heading6"/>
       </w:pPr>
-      <w:bookmarkStart w:id="7" w:name="room-hillman-120"/>
-      <w:bookmarkEnd w:id="7"/>
+      <w:bookmarkStart w:id="8" w:name="room-hillman-120"/>
+      <w:bookmarkEnd w:id="8"/>
       <w:r>
         <w:rPr>
           <w:b/>
@@ -99,8 +101,6 @@
       <w:r>
         <w:t xml:space="preserve"> Hillman 120</w:t>
       </w:r>
-      <w:bookmarkStart w:id="8" w:name="_GoBack"/>
-      <w:bookmarkEnd w:id="8"/>
     </w:p>
     <w:p>
       <w:pPr>
@@ -294,7 +294,7 @@
         <w:t>teaching assistant office hours location:</w:t>
       </w:r>
       <w:r>
-        <w:t xml:space="preserve"> TBD, Joseph will email weekly</w:t>
+        <w:t xml:space="preserve"> Goldfarb Commons</w:t>
       </w:r>
     </w:p>
     <w:p>
@@ -336,10 +336,10 @@
         <w:pStyle w:val="FirstParagraph"/>
       </w:pPr>
       <w:r>
-        <w:t>The purpose of this course is to introduce the basic principles and methods of biostatistics, providing a sound methodological foundation for public health and/or</w:t>
-      </w:r>
-      <w:r>
-        <w:t xml:space="preserve"> social work research and practice. This course will cover descriptive and inferential statistics with applications in health care, medicine, public health, social work, and epidemiology.</w:t>
+        <w:t xml:space="preserve">The purpose of this course is to introduce the basic principles and methods of biostatistics, providing a sound methodological foundation for public health and/or social work </w:t>
+      </w:r>
+      <w:r>
+        <w:t>research and practice. This course will cover descriptive and inferential statistics with applications in health care, medicine, public health, social work, and epidemiology.</w:t>
       </w:r>
     </w:p>
     <w:p>
@@ -370,10 +370,10 @@
         </w:numPr>
       </w:pPr>
       <w:r>
-        <w:t>Explain the role of qua</w:t>
-      </w:r>
-      <w:r>
-        <w:t>ntitative and qualitative methods and sciences in describing and assessing a population’s health.</w:t>
+        <w:t>Explain the role of quantitative and</w:t>
+      </w:r>
+      <w:r>
+        <w:t xml:space="preserve"> qualitative methods and sciences in describing and assessing a population’s health.</w:t>
       </w:r>
     </w:p>
     <w:p>
@@ -2473,7 +2473,7 @@
       <w:bookmarkStart w:id="94" w:name="week-7-oct-9-bivariate-for-one-categoric"/>
       <w:bookmarkEnd w:id="94"/>
       <w:r>
-        <w:t>Week 7 (Oct 9): Bivariate for one categorical and one continuous variable</w:t>
+        <w:t>Week 7 (Oct 9): Bivariate for one categorical and one continuous variable (Guest Lecturer: Shelly Cooper)</w:t>
       </w:r>
     </w:p>
     <w:p>
@@ -2509,7 +2509,10 @@
       <w:bookmarkStart w:id="96" w:name="read-dalgaard-sections-5.1-5.3-7.1-7.2"/>
       <w:bookmarkEnd w:id="96"/>
       <w:r>
-        <w:t>* Read Dalgaard sections 5.1-5.3, 7.1-7.2</w:t>
+        <w:t>* Read Dalgaard sections 5.1-5.3, 7.1-7.</w:t>
+      </w:r>
+      <w:r>
+        <w:t>2</w:t>
       </w:r>
     </w:p>
     <w:p>
@@ -2528,10 +2531,7 @@
       <w:bookmarkEnd w:id="97"/>
       <w:r>
         <w:lastRenderedPageBreak/>
-        <w:t>* Peer review Challe</w:t>
-      </w:r>
-      <w:r>
-        <w:t>nge 6</w:t>
+        <w:t>* Peer review Challenge 6</w:t>
       </w:r>
     </w:p>
     <w:p>
@@ -2648,7 +2648,10 @@
       <w:bookmarkStart w:id="106" w:name="week-9-oct-23-linear-regression"/>
       <w:bookmarkEnd w:id="106"/>
       <w:r>
-        <w:t>Week 9 (Oct 23): Linear regression</w:t>
+        <w:t>Week 9 (Oct 23): Linea</w:t>
+      </w:r>
+      <w:r>
+        <w:t>r regression</w:t>
       </w:r>
     </w:p>
     <w:p>
@@ -2666,10 +2669,7 @@
       <w:bookmarkStart w:id="107" w:name="submit-challenge-8"/>
       <w:bookmarkEnd w:id="107"/>
       <w:r>
-        <w:t>* Sub</w:t>
-      </w:r>
-      <w:r>
-        <w:t>mit Challenge 8</w:t>
+        <w:t>* Submit Challenge 8</w:t>
       </w:r>
     </w:p>
     <w:p>
@@ -3266,12 +3266,13 @@
 <file path=word/numbering.xml><?xml version="1.0" encoding="utf-8"?>
 <w:numbering xmlns:wpc="http://schemas.microsoft.com/office/word/2010/wordprocessingCanvas" xmlns:cx="http://schemas.microsoft.com/office/drawing/2014/chartex" xmlns:cx1="http://schemas.microsoft.com/office/drawing/2015/9/8/chartex" xmlns:cx2="http://schemas.microsoft.com/office/drawing/2015/10/21/chartex" xmlns:cx3="http://schemas.microsoft.com/office/drawing/2016/5/9/chartex" xmlns:cx4="http://schemas.microsoft.com/office/drawing/2016/5/10/chartex" xmlns:cx5="http://schemas.microsoft.com/office/drawing/2016/5/11/chartex" xmlns:cx6="http://schemas.microsoft.com/office/drawing/2016/5/12/chartex" xmlns:cx7="http://schemas.microsoft.com/office/drawing/2016/5/13/chartex" xmlns:cx8="http://schemas.microsoft.com/office/drawing/2016/5/14/chartex" xmlns:mc="http://schemas.openxmlformats.org/markup-compatibility/2006" xmlns:aink="http://schemas.microsoft.com/office/drawing/2016/ink" xmlns:am3d="http://schemas.microsoft.com/office/drawing/2017/model3d" xmlns:o="urn:schemas-microsoft-com:office:office" xmlns:r="http://schemas.openxmlformats.org/officeDocument/2006/relationships" xmlns:m="http://schemas.openxmlformats.org/officeDocument/2006/math" xmlns:v="urn:schemas-microsoft-com:vml" xmlns:wp14="http://schemas.microsoft.com/office/word/2010/wordprocessingDrawing" xmlns:wp="http://schemas.openxmlformats.org/drawingml/2006/wordprocessingDrawing" xmlns:w10="urn:schemas-microsoft-com:office:word" xmlns:w="http://schemas.openxmlformats.org/wordprocessingml/2006/main" xmlns:w14="http://schemas.microsoft.com/office/word/2010/wordml" xmlns:w15="http://schemas.microsoft.com/office/word/2012/wordml" xmlns:w16cid="http://schemas.microsoft.com/office/word/2016/wordml/cid" xmlns:w16se="http://schemas.microsoft.com/office/word/2015/wordml/symex" xmlns:wpg="http://schemas.microsoft.com/office/word/2010/wordprocessingGroup" xmlns:wpi="http://schemas.microsoft.com/office/word/2010/wordprocessingInk" xmlns:wne="http://schemas.microsoft.com/office/word/2006/wordml" xmlns:wps="http://schemas.microsoft.com/office/word/2010/wordprocessingShape" mc:Ignorable="w14 w15 w16se w16cid wp14">
   <w:abstractNum w:abstractNumId="0" w15:restartNumberingAfterBreak="0">
-    <w:nsid w:val="F4A50161"/>
+    <w:nsid w:val="D2C18B31"/>
     <w:multiLevelType w:val="multilevel"/>
-    <w:tmpl w:val="DC0A0D22"/>
+    <w:tmpl w:val="C32CF5F6"/>
     <w:lvl w:ilvl="0">
-      <w:numFmt w:val="bullet"/>
-      <w:lvlText w:val=" "/>
+      <w:start w:val="1"/>
+      <w:numFmt w:val="decimal"/>
+      <w:lvlText w:val="%1."/>
       <w:lvlJc w:val="left"/>
       <w:pPr>
         <w:tabs>
@@ -3281,8 +3282,9 @@
       </w:pPr>
     </w:lvl>
     <w:lvl w:ilvl="1">
-      <w:numFmt w:val="bullet"/>
-      <w:lvlText w:val=" "/>
+      <w:start w:val="1"/>
+      <w:numFmt w:val="decimal"/>
+      <w:lvlText w:val="%2."/>
       <w:lvlJc w:val="left"/>
       <w:pPr>
         <w:tabs>
@@ -3292,8 +3294,9 @@
       </w:pPr>
     </w:lvl>
     <w:lvl w:ilvl="2">
-      <w:numFmt w:val="bullet"/>
-      <w:lvlText w:val=" "/>
+      <w:start w:val="1"/>
+      <w:numFmt w:val="lowerLetter"/>
+      <w:lvlText w:val="%3."/>
       <w:lvlJc w:val="left"/>
       <w:pPr>
         <w:tabs>
@@ -3303,8 +3306,9 @@
       </w:pPr>
     </w:lvl>
     <w:lvl w:ilvl="3">
-      <w:numFmt w:val="bullet"/>
-      <w:lvlText w:val=" "/>
+      <w:start w:val="1"/>
+      <w:numFmt w:val="lowerRoman"/>
+      <w:lvlText w:val="%4."/>
       <w:lvlJc w:val="left"/>
       <w:pPr>
         <w:tabs>
@@ -3314,8 +3318,9 @@
       </w:pPr>
     </w:lvl>
     <w:lvl w:ilvl="4">
-      <w:numFmt w:val="bullet"/>
-      <w:lvlText w:val=" "/>
+      <w:start w:val="1"/>
+      <w:numFmt w:val="decimal"/>
+      <w:lvlText w:val="%5."/>
       <w:lvlJc w:val="left"/>
       <w:pPr>
         <w:tabs>
@@ -3325,8 +3330,9 @@
       </w:pPr>
     </w:lvl>
     <w:lvl w:ilvl="5">
-      <w:numFmt w:val="bullet"/>
-      <w:lvlText w:val=" "/>
+      <w:start w:val="1"/>
+      <w:numFmt w:val="lowerLetter"/>
+      <w:lvlText w:val="%6."/>
       <w:lvlJc w:val="left"/>
       <w:pPr>
         <w:tabs>
@@ -3336,8 +3342,9 @@
       </w:pPr>
     </w:lvl>
     <w:lvl w:ilvl="6">
-      <w:numFmt w:val="bullet"/>
-      <w:lvlText w:val=" "/>
+      <w:start w:val="1"/>
+      <w:numFmt w:val="lowerRoman"/>
+      <w:lvlText w:val="%7."/>
       <w:lvlJc w:val="left"/>
       <w:pPr>
         <w:tabs>
@@ -3358,13 +3365,126 @@
     </w:lvl>
   </w:abstractNum>
   <w:abstractNum w:abstractNumId="1" w15:restartNumberingAfterBreak="0">
-    <w:nsid w:val="3582D5FA"/>
+    <w:nsid w:val="48E40809"/>
+    <w:multiLevelType w:val="hybridMultilevel"/>
+    <w:tmpl w:val="D4402954"/>
+    <w:lvl w:ilvl="0" w:tplc="EDDCC962">
+      <w:start w:val="1"/>
+      <w:numFmt w:val="bullet"/>
+      <w:lvlText w:val=""/>
+      <w:lvlJc w:val="left"/>
+      <w:pPr>
+        <w:ind w:left="720" w:hanging="360"/>
+      </w:pPr>
+      <w:rPr>
+        <w:rFonts w:ascii="Symbol" w:hAnsi="Symbol" w:hint="default"/>
+      </w:rPr>
+    </w:lvl>
+    <w:lvl w:ilvl="1" w:tplc="04090003" w:tentative="1">
+      <w:start w:val="1"/>
+      <w:numFmt w:val="bullet"/>
+      <w:lvlText w:val="o"/>
+      <w:lvlJc w:val="left"/>
+      <w:pPr>
+        <w:ind w:left="1440" w:hanging="360"/>
+      </w:pPr>
+      <w:rPr>
+        <w:rFonts w:ascii="Courier New" w:hAnsi="Courier New" w:cs="Courier New" w:hint="default"/>
+      </w:rPr>
+    </w:lvl>
+    <w:lvl w:ilvl="2" w:tplc="04090005" w:tentative="1">
+      <w:start w:val="1"/>
+      <w:numFmt w:val="bullet"/>
+      <w:lvlText w:val=""/>
+      <w:lvlJc w:val="left"/>
+      <w:pPr>
+        <w:ind w:left="2160" w:hanging="360"/>
+      </w:pPr>
+      <w:rPr>
+        <w:rFonts w:ascii="Wingdings" w:hAnsi="Wingdings" w:hint="default"/>
+      </w:rPr>
+    </w:lvl>
+    <w:lvl w:ilvl="3" w:tplc="04090001" w:tentative="1">
+      <w:start w:val="1"/>
+      <w:numFmt w:val="bullet"/>
+      <w:lvlText w:val=""/>
+      <w:lvlJc w:val="left"/>
+      <w:pPr>
+        <w:ind w:left="2880" w:hanging="360"/>
+      </w:pPr>
+      <w:rPr>
+        <w:rFonts w:ascii="Symbol" w:hAnsi="Symbol" w:hint="default"/>
+      </w:rPr>
+    </w:lvl>
+    <w:lvl w:ilvl="4" w:tplc="04090003" w:tentative="1">
+      <w:start w:val="1"/>
+      <w:numFmt w:val="bullet"/>
+      <w:lvlText w:val="o"/>
+      <w:lvlJc w:val="left"/>
+      <w:pPr>
+        <w:ind w:left="3600" w:hanging="360"/>
+      </w:pPr>
+      <w:rPr>
+        <w:rFonts w:ascii="Courier New" w:hAnsi="Courier New" w:cs="Courier New" w:hint="default"/>
+      </w:rPr>
+    </w:lvl>
+    <w:lvl w:ilvl="5" w:tplc="04090005" w:tentative="1">
+      <w:start w:val="1"/>
+      <w:numFmt w:val="bullet"/>
+      <w:lvlText w:val=""/>
+      <w:lvlJc w:val="left"/>
+      <w:pPr>
+        <w:ind w:left="4320" w:hanging="360"/>
+      </w:pPr>
+      <w:rPr>
+        <w:rFonts w:ascii="Wingdings" w:hAnsi="Wingdings" w:hint="default"/>
+      </w:rPr>
+    </w:lvl>
+    <w:lvl w:ilvl="6" w:tplc="04090001" w:tentative="1">
+      <w:start w:val="1"/>
+      <w:numFmt w:val="bullet"/>
+      <w:lvlText w:val=""/>
+      <w:lvlJc w:val="left"/>
+      <w:pPr>
+        <w:ind w:left="5040" w:hanging="360"/>
+      </w:pPr>
+      <w:rPr>
+        <w:rFonts w:ascii="Symbol" w:hAnsi="Symbol" w:hint="default"/>
+      </w:rPr>
+    </w:lvl>
+    <w:lvl w:ilvl="7" w:tplc="04090003" w:tentative="1">
+      <w:start w:val="1"/>
+      <w:numFmt w:val="bullet"/>
+      <w:lvlText w:val="o"/>
+      <w:lvlJc w:val="left"/>
+      <w:pPr>
+        <w:ind w:left="5760" w:hanging="360"/>
+      </w:pPr>
+      <w:rPr>
+        <w:rFonts w:ascii="Courier New" w:hAnsi="Courier New" w:cs="Courier New" w:hint="default"/>
+      </w:rPr>
+    </w:lvl>
+    <w:lvl w:ilvl="8" w:tplc="04090005" w:tentative="1">
+      <w:start w:val="1"/>
+      <w:numFmt w:val="bullet"/>
+      <w:lvlText w:val=""/>
+      <w:lvlJc w:val="left"/>
+      <w:pPr>
+        <w:ind w:left="6480" w:hanging="360"/>
+      </w:pPr>
+      <w:rPr>
+        <w:rFonts w:ascii="Wingdings" w:hAnsi="Wingdings" w:hint="default"/>
+      </w:rPr>
+    </w:lvl>
+  </w:abstractNum>
+  <w:abstractNum w:abstractNumId="2" w15:restartNumberingAfterBreak="0">
+    <w:nsid w:val="5390CD91"/>
     <w:multiLevelType w:val="multilevel"/>
-    <w:tmpl w:val="0E46FBB4"/>
+    <w:tmpl w:val="A896F438"/>
     <w:lvl w:ilvl="0">
       <w:start w:val="1"/>
       <w:numFmt w:val="decimal"/>
-      <w:lvlText w:val="%1."/>
+      <w:lvlText w:val="(%1)"/>
       <w:lvlJc w:val="left"/>
       <w:pPr>
         <w:tabs>
@@ -3376,7 +3496,7 @@
     <w:lvl w:ilvl="1">
       <w:start w:val="1"/>
       <w:numFmt w:val="decimal"/>
-      <w:lvlText w:val="%2."/>
+      <w:lvlText w:val="(%2)"/>
       <w:lvlJc w:val="left"/>
       <w:pPr>
         <w:tabs>
@@ -3387,8 +3507,8 @@
     </w:lvl>
     <w:lvl w:ilvl="2">
       <w:start w:val="1"/>
-      <w:numFmt w:val="lowerLetter"/>
-      <w:lvlText w:val="%3."/>
+      <w:numFmt w:val="decimal"/>
+      <w:lvlText w:val="(%3)"/>
       <w:lvlJc w:val="left"/>
       <w:pPr>
         <w:tabs>
@@ -3399,8 +3519,8 @@
     </w:lvl>
     <w:lvl w:ilvl="3">
       <w:start w:val="1"/>
-      <w:numFmt w:val="lowerRoman"/>
-      <w:lvlText w:val="%4."/>
+      <w:numFmt w:val="decimal"/>
+      <w:lvlText w:val="(%4)"/>
       <w:lvlJc w:val="left"/>
       <w:pPr>
         <w:tabs>
@@ -3412,7 +3532,7 @@
     <w:lvl w:ilvl="4">
       <w:start w:val="1"/>
       <w:numFmt w:val="decimal"/>
-      <w:lvlText w:val="%5."/>
+      <w:lvlText w:val="(%5)"/>
       <w:lvlJc w:val="left"/>
       <w:pPr>
         <w:tabs>
@@ -3423,8 +3543,8 @@
     </w:lvl>
     <w:lvl w:ilvl="5">
       <w:start w:val="1"/>
-      <w:numFmt w:val="lowerLetter"/>
-      <w:lvlText w:val="%6."/>
+      <w:numFmt w:val="decimal"/>
+      <w:lvlText w:val="(%6)"/>
       <w:lvlJc w:val="left"/>
       <w:pPr>
         <w:tabs>
@@ -3435,8 +3555,8 @@
     </w:lvl>
     <w:lvl w:ilvl="6">
       <w:start w:val="1"/>
-      <w:numFmt w:val="lowerRoman"/>
-      <w:lvlText w:val="%7."/>
+      <w:numFmt w:val="decimal"/>
+      <w:lvlText w:val="(%7)"/>
       <w:lvlJc w:val="left"/>
       <w:pPr>
         <w:tabs>
@@ -3456,123 +3576,10 @@
       <w:lvlJc w:val="left"/>
     </w:lvl>
   </w:abstractNum>
-  <w:abstractNum w:abstractNumId="2" w15:restartNumberingAfterBreak="0">
-    <w:nsid w:val="48E40809"/>
-    <w:multiLevelType w:val="hybridMultilevel"/>
-    <w:tmpl w:val="D4402954"/>
-    <w:lvl w:ilvl="0" w:tplc="EDDCC962">
-      <w:start w:val="1"/>
-      <w:numFmt w:val="bullet"/>
-      <w:lvlText w:val=""/>
-      <w:lvlJc w:val="left"/>
-      <w:pPr>
-        <w:ind w:left="720" w:hanging="360"/>
-      </w:pPr>
-      <w:rPr>
-        <w:rFonts w:ascii="Symbol" w:hAnsi="Symbol" w:hint="default"/>
-      </w:rPr>
-    </w:lvl>
-    <w:lvl w:ilvl="1" w:tplc="04090003" w:tentative="1">
-      <w:start w:val="1"/>
-      <w:numFmt w:val="bullet"/>
-      <w:lvlText w:val="o"/>
-      <w:lvlJc w:val="left"/>
-      <w:pPr>
-        <w:ind w:left="1440" w:hanging="360"/>
-      </w:pPr>
-      <w:rPr>
-        <w:rFonts w:ascii="Courier New" w:hAnsi="Courier New" w:cs="Courier New" w:hint="default"/>
-      </w:rPr>
-    </w:lvl>
-    <w:lvl w:ilvl="2" w:tplc="04090005" w:tentative="1">
-      <w:start w:val="1"/>
-      <w:numFmt w:val="bullet"/>
-      <w:lvlText w:val=""/>
-      <w:lvlJc w:val="left"/>
-      <w:pPr>
-        <w:ind w:left="2160" w:hanging="360"/>
-      </w:pPr>
-      <w:rPr>
-        <w:rFonts w:ascii="Wingdings" w:hAnsi="Wingdings" w:hint="default"/>
-      </w:rPr>
-    </w:lvl>
-    <w:lvl w:ilvl="3" w:tplc="04090001" w:tentative="1">
-      <w:start w:val="1"/>
-      <w:numFmt w:val="bullet"/>
-      <w:lvlText w:val=""/>
-      <w:lvlJc w:val="left"/>
-      <w:pPr>
-        <w:ind w:left="2880" w:hanging="360"/>
-      </w:pPr>
-      <w:rPr>
-        <w:rFonts w:ascii="Symbol" w:hAnsi="Symbol" w:hint="default"/>
-      </w:rPr>
-    </w:lvl>
-    <w:lvl w:ilvl="4" w:tplc="04090003" w:tentative="1">
-      <w:start w:val="1"/>
-      <w:numFmt w:val="bullet"/>
-      <w:lvlText w:val="o"/>
-      <w:lvlJc w:val="left"/>
-      <w:pPr>
-        <w:ind w:left="3600" w:hanging="360"/>
-      </w:pPr>
-      <w:rPr>
-        <w:rFonts w:ascii="Courier New" w:hAnsi="Courier New" w:cs="Courier New" w:hint="default"/>
-      </w:rPr>
-    </w:lvl>
-    <w:lvl w:ilvl="5" w:tplc="04090005" w:tentative="1">
-      <w:start w:val="1"/>
-      <w:numFmt w:val="bullet"/>
-      <w:lvlText w:val=""/>
-      <w:lvlJc w:val="left"/>
-      <w:pPr>
-        <w:ind w:left="4320" w:hanging="360"/>
-      </w:pPr>
-      <w:rPr>
-        <w:rFonts w:ascii="Wingdings" w:hAnsi="Wingdings" w:hint="default"/>
-      </w:rPr>
-    </w:lvl>
-    <w:lvl w:ilvl="6" w:tplc="04090001" w:tentative="1">
-      <w:start w:val="1"/>
-      <w:numFmt w:val="bullet"/>
-      <w:lvlText w:val=""/>
-      <w:lvlJc w:val="left"/>
-      <w:pPr>
-        <w:ind w:left="5040" w:hanging="360"/>
-      </w:pPr>
-      <w:rPr>
-        <w:rFonts w:ascii="Symbol" w:hAnsi="Symbol" w:hint="default"/>
-      </w:rPr>
-    </w:lvl>
-    <w:lvl w:ilvl="7" w:tplc="04090003" w:tentative="1">
-      <w:start w:val="1"/>
-      <w:numFmt w:val="bullet"/>
-      <w:lvlText w:val="o"/>
-      <w:lvlJc w:val="left"/>
-      <w:pPr>
-        <w:ind w:left="5760" w:hanging="360"/>
-      </w:pPr>
-      <w:rPr>
-        <w:rFonts w:ascii="Courier New" w:hAnsi="Courier New" w:cs="Courier New" w:hint="default"/>
-      </w:rPr>
-    </w:lvl>
-    <w:lvl w:ilvl="8" w:tplc="04090005" w:tentative="1">
-      <w:start w:val="1"/>
-      <w:numFmt w:val="bullet"/>
-      <w:lvlText w:val=""/>
-      <w:lvlJc w:val="left"/>
-      <w:pPr>
-        <w:ind w:left="6480" w:hanging="360"/>
-      </w:pPr>
-      <w:rPr>
-        <w:rFonts w:ascii="Wingdings" w:hAnsi="Wingdings" w:hint="default"/>
-      </w:rPr>
-    </w:lvl>
-  </w:abstractNum>
   <w:abstractNum w:abstractNumId="3" w15:restartNumberingAfterBreak="0">
-    <w:nsid w:val="7316024B"/>
+    <w:nsid w:val="6555FDC5"/>
     <w:multiLevelType w:val="multilevel"/>
-    <w:tmpl w:val="3F6CA60E"/>
+    <w:tmpl w:val="29168548"/>
     <w:lvl w:ilvl="0">
       <w:numFmt w:val="bullet"/>
       <w:lvlText w:val="•"/>
@@ -3662,13 +3669,12 @@
     </w:lvl>
   </w:abstractNum>
   <w:abstractNum w:abstractNumId="4" w15:restartNumberingAfterBreak="0">
-    <w:nsid w:val="7D18AFE3"/>
+    <w:nsid w:val="7004A0AC"/>
     <w:multiLevelType w:val="multilevel"/>
-    <w:tmpl w:val="CDE097F4"/>
+    <w:tmpl w:val="31FAC654"/>
     <w:lvl w:ilvl="0">
-      <w:start w:val="1"/>
-      <w:numFmt w:val="decimal"/>
-      <w:lvlText w:val="(%1)"/>
+      <w:numFmt w:val="bullet"/>
+      <w:lvlText w:val=" "/>
       <w:lvlJc w:val="left"/>
       <w:pPr>
         <w:tabs>
@@ -3678,9 +3684,8 @@
       </w:pPr>
     </w:lvl>
     <w:lvl w:ilvl="1">
-      <w:start w:val="1"/>
-      <w:numFmt w:val="decimal"/>
-      <w:lvlText w:val="(%2)"/>
+      <w:numFmt w:val="bullet"/>
+      <w:lvlText w:val=" "/>
       <w:lvlJc w:val="left"/>
       <w:pPr>
         <w:tabs>
@@ -3690,9 +3695,8 @@
       </w:pPr>
     </w:lvl>
     <w:lvl w:ilvl="2">
-      <w:start w:val="1"/>
-      <w:numFmt w:val="decimal"/>
-      <w:lvlText w:val="(%3)"/>
+      <w:numFmt w:val="bullet"/>
+      <w:lvlText w:val=" "/>
       <w:lvlJc w:val="left"/>
       <w:pPr>
         <w:tabs>
@@ -3702,9 +3706,8 @@
       </w:pPr>
     </w:lvl>
     <w:lvl w:ilvl="3">
-      <w:start w:val="1"/>
-      <w:numFmt w:val="decimal"/>
-      <w:lvlText w:val="(%4)"/>
+      <w:numFmt w:val="bullet"/>
+      <w:lvlText w:val=" "/>
       <w:lvlJc w:val="left"/>
       <w:pPr>
         <w:tabs>
@@ -3714,9 +3717,8 @@
       </w:pPr>
     </w:lvl>
     <w:lvl w:ilvl="4">
-      <w:start w:val="1"/>
-      <w:numFmt w:val="decimal"/>
-      <w:lvlText w:val="(%5)"/>
+      <w:numFmt w:val="bullet"/>
+      <w:lvlText w:val=" "/>
       <w:lvlJc w:val="left"/>
       <w:pPr>
         <w:tabs>
@@ -3726,9 +3728,8 @@
       </w:pPr>
     </w:lvl>
     <w:lvl w:ilvl="5">
-      <w:start w:val="1"/>
-      <w:numFmt w:val="decimal"/>
-      <w:lvlText w:val="(%6)"/>
+      <w:numFmt w:val="bullet"/>
+      <w:lvlText w:val=" "/>
       <w:lvlJc w:val="left"/>
       <w:pPr>
         <w:tabs>
@@ -3738,9 +3739,8 @@
       </w:pPr>
     </w:lvl>
     <w:lvl w:ilvl="6">
-      <w:start w:val="1"/>
-      <w:numFmt w:val="decimal"/>
-      <w:lvlText w:val="(%7)"/>
+      <w:numFmt w:val="bullet"/>
+      <w:lvlText w:val=" "/>
       <w:lvlJc w:val="left"/>
       <w:pPr>
         <w:tabs>
@@ -3761,10 +3761,10 @@
     </w:lvl>
   </w:abstractNum>
   <w:num w:numId="1">
-    <w:abstractNumId w:val="2"/>
+    <w:abstractNumId w:val="1"/>
   </w:num>
   <w:num w:numId="2">
-    <w:abstractNumId w:val="0"/>
+    <w:abstractNumId w:val="4"/>
   </w:num>
   <w:num w:numId="3">
     <w:abstractNumId w:val="3"/>
@@ -3773,7 +3773,7 @@
     <w:abstractNumId w:val="3"/>
   </w:num>
   <w:num w:numId="5">
-    <w:abstractNumId w:val="1"/>
+    <w:abstractNumId w:val="0"/>
     <w:lvlOverride w:ilvl="0">
       <w:startOverride w:val="1"/>
     </w:lvlOverride>
@@ -3797,7 +3797,7 @@
     </w:lvlOverride>
   </w:num>
   <w:num w:numId="6">
-    <w:abstractNumId w:val="1"/>
+    <w:abstractNumId w:val="0"/>
     <w:lvlOverride w:ilvl="0">
       <w:startOverride w:val="1"/>
     </w:lvlOverride>
@@ -3821,7 +3821,7 @@
     </w:lvlOverride>
   </w:num>
   <w:num w:numId="7">
-    <w:abstractNumId w:val="1"/>
+    <w:abstractNumId w:val="0"/>
     <w:lvlOverride w:ilvl="0">
       <w:startOverride w:val="1"/>
     </w:lvlOverride>
@@ -3848,7 +3848,7 @@
     <w:abstractNumId w:val="3"/>
   </w:num>
   <w:num w:numId="9">
-    <w:abstractNumId w:val="4"/>
+    <w:abstractNumId w:val="2"/>
     <w:lvlOverride w:ilvl="0">
       <w:startOverride w:val="1"/>
     </w:lvlOverride>

</xml_diff>